<commit_message>
minor: almost final version
</commit_message>
<xml_diff>
--- a/Rmarkdown/rmarkdown_word_pdf.docx
+++ b/Rmarkdown/rmarkdown_word_pdf.docx
@@ -77,7 +77,7 @@
         </w:numPr>
       </w:pPr>
       <w:r>
-        <w:t xml:space="preserve">There are six versions of this document:</w:t>
+        <w:t xml:space="preserve">There are six versions of this document. We will examine them, one by one:</w:t>
       </w:r>
     </w:p>
     <w:p>
@@ -104,7 +104,7 @@
         <w:rPr>
           <w:rStyle w:val="VerbatimChar"/>
         </w:rPr>
-        <w:t xml:space="preserve">Rmarkdown</w:t>
+        <w:t xml:space="preserve">R markdown</w:t>
       </w:r>
       <w:r>
         <w:t xml:space="preserve"> </w:t>
@@ -128,7 +128,7 @@
         <w:t xml:space="preserve">.html</w:t>
       </w:r>
       <w:r>
-        <w:t xml:space="preserve">: A Webpage as we saw in the previous section. Follow using this version.</w:t>
+        <w:t xml:space="preserve">: A Wwbpage as we saw in the previous section. Follow workshop using this version.</w:t>
       </w:r>
     </w:p>
     <w:p>
@@ -232,7 +232,7 @@
         <w:t xml:space="preserve">.pdf</w:t>
       </w:r>
       <w:r>
-        <w:t xml:space="preserve">: A PDF document.</w:t>
+        <w:t xml:space="preserve">: A Portable Document Format.</w:t>
       </w:r>
     </w:p>
     <w:p>
@@ -307,6 +307,274 @@
         <w:rPr>
           <w:rStyle w:val="NormalTok"/>
         </w:rPr>
+        <w:t xml:space="preserve">    toc: yes </w:t>
+      </w:r>
+      <w:r>
+        <w:br w:type="textWrapping"/>
+      </w:r>
+      <w:r>
+        <w:rPr>
+          <w:rStyle w:val="NormalTok"/>
+        </w:rPr>
+        <w:t xml:space="preserve">    theme: cerulean </w:t>
+      </w:r>
+      <w:r>
+        <w:br w:type="textWrapping"/>
+      </w:r>
+      <w:r>
+        <w:rPr>
+          <w:rStyle w:val="NormalTok"/>
+        </w:rPr>
+        <w:t xml:space="preserve">--- </w:t>
+      </w:r>
+    </w:p>
+    <w:p>
+      <w:pPr>
+        <w:pStyle w:val="Heading2"/>
+      </w:pPr>
+      <w:bookmarkStart w:id="23" w:name="microsoft-word"/>
+      <w:r>
+        <w:t xml:space="preserve">Microsoft Word</w:t>
+      </w:r>
+      <w:bookmarkEnd w:id="23"/>
+    </w:p>
+    <w:p>
+      <w:pPr>
+        <w:pStyle w:val="SourceCode"/>
+      </w:pPr>
+      <w:r>
+        <w:rPr>
+          <w:rStyle w:val="VerbatimChar"/>
+        </w:rPr>
+        <w:t xml:space="preserve">---  </w:t>
+      </w:r>
+      <w:r>
+        <w:br w:type="textWrapping"/>
+      </w:r>
+      <w:r>
+        <w:rPr>
+          <w:rStyle w:val="VerbatimChar"/>
+        </w:rPr>
+        <w:t xml:space="preserve">title: "rmarkdown_docx"  </w:t>
+      </w:r>
+      <w:r>
+        <w:br w:type="textWrapping"/>
+      </w:r>
+      <w:r>
+        <w:rPr>
+          <w:rStyle w:val="VerbatimChar"/>
+        </w:rPr>
+        <w:t xml:space="preserve">author: "Sébastien Renaut"  </w:t>
+      </w:r>
+      <w:r>
+        <w:br w:type="textWrapping"/>
+      </w:r>
+      <w:r>
+        <w:rPr>
+          <w:rStyle w:val="VerbatimChar"/>
+        </w:rPr>
+        <w:t xml:space="preserve">date: '2018-09-06'  </w:t>
+      </w:r>
+      <w:r>
+        <w:br w:type="textWrapping"/>
+      </w:r>
+      <w:r>
+        <w:rPr>
+          <w:rStyle w:val="VerbatimChar"/>
+        </w:rPr>
+        <w:t xml:space="preserve">output: </w:t>
+      </w:r>
+      <w:r>
+        <w:br w:type="textWrapping"/>
+      </w:r>
+      <w:r>
+        <w:rPr>
+          <w:rStyle w:val="VerbatimChar"/>
+        </w:rPr>
+        <w:t xml:space="preserve">  word_document: </w:t>
+      </w:r>
+      <w:r>
+        <w:br w:type="textWrapping"/>
+      </w:r>
+      <w:r>
+        <w:rPr>
+          <w:rStyle w:val="VerbatimChar"/>
+        </w:rPr>
+        <w:t xml:space="preserve">    toc: yes</w:t>
+      </w:r>
+      <w:r>
+        <w:br w:type="textWrapping"/>
+      </w:r>
+      <w:r>
+        <w:rPr>
+          <w:rStyle w:val="VerbatimChar"/>
+        </w:rPr>
+        <w:t xml:space="preserve">---   </w:t>
+      </w:r>
+    </w:p>
+    <w:p>
+      <w:pPr>
+        <w:numPr>
+          <w:numId w:val="1003"/>
+          <w:ilvl w:val="0"/>
+        </w:numPr>
+      </w:pPr>
+      <w:r>
+        <w:t xml:space="preserve">You can specify it when you create a new</w:t>
+      </w:r>
+      <w:r>
+        <w:t xml:space="preserve"> </w:t>
+      </w:r>
+      <w:r>
+        <w:rPr>
+          <w:rStyle w:val="VerbatimChar"/>
+        </w:rPr>
+        <w:t xml:space="preserve">Rmarkdown</w:t>
+      </w:r>
+      <w:r>
+        <w:t xml:space="preserve"> </w:t>
+      </w:r>
+      <w:r>
+        <w:t xml:space="preserve">document.</w:t>
+      </w:r>
+    </w:p>
+    <w:p>
+      <w:pPr>
+        <w:numPr>
+          <w:numId w:val="1003"/>
+          <w:ilvl w:val="0"/>
+        </w:numPr>
+      </w:pPr>
+      <w:r>
+        <w:t xml:space="preserve">You can also specify it later in the header.</w:t>
+      </w:r>
+    </w:p>
+    <w:p>
+      <w:pPr>
+        <w:numPr>
+          <w:numId w:val="1003"/>
+          <w:ilvl w:val="0"/>
+        </w:numPr>
+      </w:pPr>
+      <w:r>
+        <w:t xml:space="preserve">Then, it’s just a matter of kniting the document!</w:t>
+      </w:r>
+    </w:p>
+    <w:p>
+      <w:pPr>
+        <w:numPr>
+          <w:numId w:val="1003"/>
+          <w:ilvl w:val="0"/>
+        </w:numPr>
+      </w:pPr>
+      <w:r>
+        <w:t xml:space="preserve">Little documentation, few options &amp; configurations are possible (This is probably not the format that should be promoted, as it moves away from an open source environment).</w:t>
+      </w:r>
+    </w:p>
+    <w:p>
+      <w:pPr>
+        <w:numPr>
+          <w:numId w:val="1003"/>
+          <w:ilvl w:val="0"/>
+        </w:numPr>
+      </w:pPr>
+      <w:r>
+        <w:t xml:space="preserve">FYI, there is a spellchecker in</w:t>
+      </w:r>
+      <w:r>
+        <w:t xml:space="preserve"> </w:t>
+      </w:r>
+      <w:r>
+        <w:rPr>
+          <w:rStyle w:val="VerbatimChar"/>
+        </w:rPr>
+        <w:t xml:space="preserve">Rstudio</w:t>
+      </w:r>
+      <w:r>
+        <w:t xml:space="preserve">: Edit &gt;Check Spelling…</w:t>
+      </w:r>
+    </w:p>
+    <w:p>
+      <w:pPr>
+        <w:pStyle w:val="Heading2"/>
+      </w:pPr>
+      <w:bookmarkStart w:id="24" w:name="portable-document-format-.pdf"/>
+      <w:r>
+        <w:t xml:space="preserve">Portable Document Format (.pdf)</w:t>
+      </w:r>
+      <w:bookmarkEnd w:id="24"/>
+    </w:p>
+    <w:p>
+      <w:pPr>
+        <w:pStyle w:val="SourceCode"/>
+      </w:pPr>
+      <w:r>
+        <w:rPr>
+          <w:rStyle w:val="VerbatimChar"/>
+        </w:rPr>
+        <w:t xml:space="preserve">---    </w:t>
+      </w:r>
+      <w:r>
+        <w:br w:type="textWrapping"/>
+      </w:r>
+      <w:r>
+        <w:rPr>
+          <w:rStyle w:val="VerbatimChar"/>
+        </w:rPr>
+        <w:t xml:space="preserve">title: "rmarkdown_pdf"    </w:t>
+      </w:r>
+      <w:r>
+        <w:br w:type="textWrapping"/>
+      </w:r>
+      <w:r>
+        <w:rPr>
+          <w:rStyle w:val="VerbatimChar"/>
+        </w:rPr>
+        <w:t xml:space="preserve">author: "Sébastien Renaut"    </w:t>
+      </w:r>
+      <w:r>
+        <w:br w:type="textWrapping"/>
+      </w:r>
+      <w:r>
+        <w:rPr>
+          <w:rStyle w:val="VerbatimChar"/>
+        </w:rPr>
+        <w:t xml:space="preserve">date: '2018-09-06'    </w:t>
+      </w:r>
+      <w:r>
+        <w:br w:type="textWrapping"/>
+      </w:r>
+      <w:r>
+        <w:rPr>
+          <w:rStyle w:val="VerbatimChar"/>
+        </w:rPr>
+        <w:t xml:space="preserve">output: </w:t>
+      </w:r>
+      <w:r>
+        <w:br w:type="textWrapping"/>
+      </w:r>
+      <w:r>
+        <w:rPr>
+          <w:rStyle w:val="VerbatimChar"/>
+        </w:rPr>
+        <w:t xml:space="preserve">  pdf_document:</w:t>
+      </w:r>
+      <w:r>
+        <w:br w:type="textWrapping"/>
+      </w:r>
+      <w:r>
+        <w:rPr>
+          <w:rStyle w:val="VerbatimChar"/>
+        </w:rPr>
+        <w:t xml:space="preserve">    keep_tex: true</w:t>
+      </w:r>
+      <w:r>
+        <w:br w:type="textWrapping"/>
+      </w:r>
+      <w:r>
+        <w:rPr>
+          <w:rStyle w:val="VerbatimChar"/>
+        </w:rPr>
         <w:t xml:space="preserve">    toc: yes  </w:t>
       </w:r>
       <w:r>
@@ -314,279 +582,21 @@
       </w:r>
       <w:r>
         <w:rPr>
-          <w:rStyle w:val="NormalTok"/>
-        </w:rPr>
-        <w:t xml:space="preserve">--- </w:t>
-      </w:r>
-    </w:p>
-    <w:p>
-      <w:pPr>
-        <w:pStyle w:val="Heading2"/>
-      </w:pPr>
-      <w:bookmarkStart w:id="23" w:name="microsoft-word"/>
-      <w:r>
-        <w:t xml:space="preserve">Microsoft Word</w:t>
-      </w:r>
-      <w:bookmarkEnd w:id="23"/>
-    </w:p>
-    <w:p>
-      <w:pPr>
-        <w:pStyle w:val="SourceCode"/>
-      </w:pPr>
-      <w:r>
-        <w:rPr>
-          <w:rStyle w:val="VerbatimChar"/>
-        </w:rPr>
-        <w:t xml:space="preserve">---  </w:t>
-      </w:r>
-      <w:r>
-        <w:br w:type="textWrapping"/>
-      </w:r>
-      <w:r>
-        <w:rPr>
-          <w:rStyle w:val="VerbatimChar"/>
-        </w:rPr>
-        <w:t xml:space="preserve">title: "rmarkdown_docx"  </w:t>
-      </w:r>
-      <w:r>
-        <w:br w:type="textWrapping"/>
-      </w:r>
-      <w:r>
-        <w:rPr>
-          <w:rStyle w:val="VerbatimChar"/>
-        </w:rPr>
-        <w:t xml:space="preserve">author: "Sébastien Renaut"  </w:t>
-      </w:r>
-      <w:r>
-        <w:br w:type="textWrapping"/>
-      </w:r>
-      <w:r>
-        <w:rPr>
-          <w:rStyle w:val="VerbatimChar"/>
-        </w:rPr>
-        <w:t xml:space="preserve">date: '2018-09-06'  </w:t>
-      </w:r>
-      <w:r>
-        <w:br w:type="textWrapping"/>
-      </w:r>
-      <w:r>
-        <w:rPr>
-          <w:rStyle w:val="VerbatimChar"/>
-        </w:rPr>
-        <w:t xml:space="preserve">output: </w:t>
-      </w:r>
-      <w:r>
-        <w:br w:type="textWrapping"/>
-      </w:r>
-      <w:r>
-        <w:rPr>
-          <w:rStyle w:val="VerbatimChar"/>
-        </w:rPr>
-        <w:t xml:space="preserve">  word_document: </w:t>
-      </w:r>
-      <w:r>
-        <w:br w:type="textWrapping"/>
-      </w:r>
-      <w:r>
-        <w:rPr>
-          <w:rStyle w:val="VerbatimChar"/>
-        </w:rPr>
-        <w:t xml:space="preserve">    toc: yes</w:t>
-      </w:r>
-      <w:r>
-        <w:br w:type="textWrapping"/>
-      </w:r>
-      <w:r>
-        <w:rPr>
-          <w:rStyle w:val="VerbatimChar"/>
-        </w:rPr>
-        <w:t xml:space="preserve">---   </w:t>
-      </w:r>
-    </w:p>
-    <w:p>
-      <w:pPr>
-        <w:numPr>
-          <w:numId w:val="1003"/>
-          <w:ilvl w:val="0"/>
-        </w:numPr>
-      </w:pPr>
-      <w:r>
-        <w:t xml:space="preserve">You can specify it when you create a new</w:t>
-      </w:r>
-      <w:r>
-        <w:t xml:space="preserve"> </w:t>
-      </w:r>
-      <w:r>
-        <w:rPr>
-          <w:rStyle w:val="VerbatimChar"/>
-        </w:rPr>
-        <w:t xml:space="preserve">Rmarkdown</w:t>
-      </w:r>
-      <w:r>
-        <w:t xml:space="preserve"> </w:t>
-      </w:r>
-      <w:r>
-        <w:t xml:space="preserve">document.</w:t>
-      </w:r>
-    </w:p>
-    <w:p>
-      <w:pPr>
-        <w:numPr>
-          <w:numId w:val="1003"/>
-          <w:ilvl w:val="0"/>
-        </w:numPr>
-      </w:pPr>
-      <w:r>
-        <w:t xml:space="preserve">You can also specify it later in the header.</w:t>
-      </w:r>
-    </w:p>
-    <w:p>
-      <w:pPr>
-        <w:numPr>
-          <w:numId w:val="1003"/>
-          <w:ilvl w:val="0"/>
-        </w:numPr>
-      </w:pPr>
-      <w:r>
-        <w:t xml:space="preserve">Then, it’s just a matter of kniting the document!</w:t>
-      </w:r>
-    </w:p>
-    <w:p>
-      <w:pPr>
-        <w:numPr>
-          <w:numId w:val="1003"/>
-          <w:ilvl w:val="0"/>
-        </w:numPr>
-      </w:pPr>
-      <w:r>
-        <w:t xml:space="preserve">Little documentation, few options &amp; configurations are possible (This is probably not the format that should be promoted, as it moves away from an open source environment).</w:t>
-      </w:r>
-    </w:p>
-    <w:p>
-      <w:pPr>
-        <w:numPr>
-          <w:numId w:val="1003"/>
-          <w:ilvl w:val="0"/>
-        </w:numPr>
-      </w:pPr>
-      <w:r>
-        <w:t xml:space="preserve">(FYI, there is a spellchecker in</w:t>
-      </w:r>
-      <w:r>
-        <w:t xml:space="preserve"> </w:t>
-      </w:r>
-      <w:r>
-        <w:rPr>
-          <w:rStyle w:val="VerbatimChar"/>
-        </w:rPr>
-        <w:t xml:space="preserve">Rstudio</w:t>
-      </w:r>
-      <w:r>
-        <w:t xml:space="preserve">: Edit &gt;Check Spelling…)</w:t>
-      </w:r>
-    </w:p>
-    <w:p>
-      <w:pPr>
-        <w:pStyle w:val="Heading2"/>
-      </w:pPr>
-      <w:bookmarkStart w:id="24" w:name="portable-document-format-.pdf"/>
-      <w:r>
-        <w:t xml:space="preserve">Portable Document Format (.pdf)</w:t>
-      </w:r>
-      <w:bookmarkEnd w:id="24"/>
-    </w:p>
-    <w:p>
-      <w:pPr>
-        <w:pStyle w:val="SourceCode"/>
-      </w:pPr>
-      <w:r>
-        <w:rPr>
           <w:rStyle w:val="VerbatimChar"/>
         </w:rPr>
         <w:t xml:space="preserve">---    </w:t>
       </w:r>
-      <w:r>
-        <w:br w:type="textWrapping"/>
-      </w:r>
-      <w:r>
-        <w:rPr>
-          <w:rStyle w:val="VerbatimChar"/>
-        </w:rPr>
-        <w:t xml:space="preserve">title: "rmarkdown_pdf"    </w:t>
-      </w:r>
-      <w:r>
-        <w:br w:type="textWrapping"/>
-      </w:r>
-      <w:r>
-        <w:rPr>
-          <w:rStyle w:val="VerbatimChar"/>
-        </w:rPr>
-        <w:t xml:space="preserve">author: "Sébastien Renaut"    </w:t>
-      </w:r>
-      <w:r>
-        <w:br w:type="textWrapping"/>
-      </w:r>
-      <w:r>
-        <w:rPr>
-          <w:rStyle w:val="VerbatimChar"/>
-        </w:rPr>
-        <w:t xml:space="preserve">date: '2018-09-06'    </w:t>
-      </w:r>
-      <w:r>
-        <w:br w:type="textWrapping"/>
-      </w:r>
-      <w:r>
-        <w:rPr>
-          <w:rStyle w:val="VerbatimChar"/>
-        </w:rPr>
-        <w:t xml:space="preserve">output: </w:t>
-      </w:r>
-      <w:r>
-        <w:br w:type="textWrapping"/>
-      </w:r>
-      <w:r>
-        <w:rPr>
-          <w:rStyle w:val="VerbatimChar"/>
-        </w:rPr>
-        <w:t xml:space="preserve">  pdf_document:</w:t>
-      </w:r>
-      <w:r>
-        <w:br w:type="textWrapping"/>
-      </w:r>
-      <w:r>
-        <w:rPr>
-          <w:rStyle w:val="VerbatimChar"/>
-        </w:rPr>
-        <w:t xml:space="preserve">    keep_tex: true</w:t>
-      </w:r>
-      <w:r>
-        <w:br w:type="textWrapping"/>
-      </w:r>
-      <w:r>
-        <w:rPr>
-          <w:rStyle w:val="VerbatimChar"/>
-        </w:rPr>
-        <w:t xml:space="preserve">    toc: yes  </w:t>
-      </w:r>
-      <w:r>
-        <w:br w:type="textWrapping"/>
-      </w:r>
-      <w:r>
-        <w:rPr>
-          <w:rStyle w:val="VerbatimChar"/>
-        </w:rPr>
-        <w:t xml:space="preserve">---    </w:t>
-      </w:r>
-    </w:p>
-    <w:p>
-      <w:pPr>
+    </w:p>
+    <w:p>
+      <w:pPr>
+        <w:pStyle w:val="Compact"/>
         <w:numPr>
           <w:numId w:val="1004"/>
           <w:ilvl w:val="0"/>
         </w:numPr>
       </w:pPr>
       <w:r>
-        <w:t xml:space="preserve">You need a extra step to go from a LaTeX (</w:t>
+        <w:t xml:space="preserve">You need an extra step to go from a LaTeX (</w:t>
       </w:r>
       <w:r>
         <w:rPr>
@@ -616,86 +626,13 @@
         <w:rPr>
           <w:rStyle w:val="VerbatimChar"/>
         </w:rPr>
-        <w:t xml:space="preserve">pdflatex</w:t>
+        <w:t xml:space="preserve">R markdown pdf_document</w:t>
       </w:r>
       <w:r>
         <w:t xml:space="preserve"> </w:t>
       </w:r>
       <w:r>
         <w:t xml:space="preserve">function in R.</w:t>
-      </w:r>
-    </w:p>
-    <w:p>
-      <w:pPr>
-        <w:numPr>
-          <w:numId w:val="1004"/>
-          <w:ilvl w:val="0"/>
-        </w:numPr>
-      </w:pPr>
-      <w:hyperlink r:id="rId21">
-        <w:r>
-          <w:rPr>
-            <w:rStyle w:val="Hyperlink"/>
-          </w:rPr>
-          <w:t xml:space="preserve">LaTeX software</w:t>
-        </w:r>
-      </w:hyperlink>
-      <w:r>
-        <w:t xml:space="preserve"> </w:t>
-      </w:r>
-      <w:r>
-        <w:t xml:space="preserve">is a high-quality typesetting system.</w:t>
-      </w:r>
-    </w:p>
-    <w:p>
-      <w:pPr>
-        <w:numPr>
-          <w:numId w:val="1004"/>
-          <w:ilvl w:val="0"/>
-        </w:numPr>
-      </w:pPr>
-      <w:r>
-        <w:t xml:space="preserve">It is the</w:t>
-      </w:r>
-      <w:r>
-        <w:t xml:space="preserve"> </w:t>
-      </w:r>
-      <w:r>
-        <w:rPr>
-          <w:i/>
-        </w:rPr>
-        <w:t xml:space="preserve">de facto</w:t>
-      </w:r>
-      <w:r>
-        <w:t xml:space="preserve"> </w:t>
-      </w:r>
-      <w:r>
-        <w:t xml:space="preserve">standard for the communication and publication of scientific documents.</w:t>
-      </w:r>
-    </w:p>
-    <w:p>
-      <w:pPr>
-        <w:numPr>
-          <w:numId w:val="1004"/>
-          <w:ilvl w:val="0"/>
-        </w:numPr>
-      </w:pPr>
-      <w:r>
-        <w:t xml:space="preserve">LaTeX is available as free software</w:t>
-      </w:r>
-      <w:r>
-        <w:t xml:space="preserve"> </w:t>
-      </w:r>
-      <w:hyperlink r:id="rId25">
-        <w:r>
-          <w:rPr>
-            <w:rStyle w:val="Hyperlink"/>
-          </w:rPr>
-          <w:t xml:space="preserve">here</w:t>
-        </w:r>
-      </w:hyperlink>
-      <w:r>
-        <w:t xml:space="preserve">.</w:t>
       </w:r>
     </w:p>
     <w:p>
@@ -718,7 +655,7 @@
                     </pic:cNvPicPr>
                   </pic:nvPicPr>
                   <pic:blipFill>
-                    <a:blip r:embed="rId26"/>
+                    <a:blip r:embed="rId25"/>
                     <a:stretch>
                       <a:fillRect/>
                     </a:stretch>
@@ -752,6 +689,79 @@
           <w:ilvl w:val="0"/>
         </w:numPr>
       </w:pPr>
+      <w:hyperlink r:id="rId21">
+        <w:r>
+          <w:rPr>
+            <w:rStyle w:val="Hyperlink"/>
+          </w:rPr>
+          <w:t xml:space="preserve">LaTeX software</w:t>
+        </w:r>
+      </w:hyperlink>
+      <w:r>
+        <w:t xml:space="preserve"> </w:t>
+      </w:r>
+      <w:r>
+        <w:t xml:space="preserve">is a high-quality typesetting system.</w:t>
+      </w:r>
+    </w:p>
+    <w:p>
+      <w:pPr>
+        <w:numPr>
+          <w:numId w:val="1005"/>
+          <w:ilvl w:val="0"/>
+        </w:numPr>
+      </w:pPr>
+      <w:r>
+        <w:t xml:space="preserve">It is the</w:t>
+      </w:r>
+      <w:r>
+        <w:t xml:space="preserve"> </w:t>
+      </w:r>
+      <w:r>
+        <w:rPr>
+          <w:i/>
+        </w:rPr>
+        <w:t xml:space="preserve">de facto</w:t>
+      </w:r>
+      <w:r>
+        <w:t xml:space="preserve"> </w:t>
+      </w:r>
+      <w:r>
+        <w:t xml:space="preserve">standard for the communication and publication of scientific documents.</w:t>
+      </w:r>
+    </w:p>
+    <w:p>
+      <w:pPr>
+        <w:numPr>
+          <w:numId w:val="1005"/>
+          <w:ilvl w:val="0"/>
+        </w:numPr>
+      </w:pPr>
+      <w:r>
+        <w:t xml:space="preserve">LaTeX is available as free software</w:t>
+      </w:r>
+      <w:r>
+        <w:t xml:space="preserve"> </w:t>
+      </w:r>
+      <w:hyperlink r:id="rId26">
+        <w:r>
+          <w:rPr>
+            <w:rStyle w:val="Hyperlink"/>
+          </w:rPr>
+          <w:t xml:space="preserve">here</w:t>
+        </w:r>
+      </w:hyperlink>
+      <w:r>
+        <w:t xml:space="preserve">.</w:t>
+      </w:r>
+    </w:p>
+    <w:p>
+      <w:pPr>
+        <w:numPr>
+          <w:numId w:val="1005"/>
+          <w:ilvl w:val="0"/>
+        </w:numPr>
+      </w:pPr>
       <w:r>
         <w:t xml:space="preserve">If interested, follow this discussion:</w:t>
       </w:r>
@@ -791,7 +801,7 @@
         <w:t xml:space="preserve"> </w:t>
       </w:r>
       <w:r>
-        <w:t xml:space="preserve">is a custom LaTeX distribution based on TeX Live that is small in size (~150MB) but functions well in most cases, especially for</w:t>
+        <w:t xml:space="preserve">is a custom LaTeX distribution that is small in size (~150MB) but functions well in most cases, especially for</w:t>
       </w:r>
       <w:r>
         <w:t xml:space="preserve"> </w:t>
@@ -860,7 +870,7 @@
         </w:numPr>
       </w:pPr>
       <w:r>
-        <w:t xml:space="preserve">Install the</w:t>
+        <w:t xml:space="preserve">If you haven’t done so, install the</w:t>
       </w:r>
       <w:r>
         <w:t xml:space="preserve"> </w:t>
@@ -875,7 +885,19 @@
         <w:t xml:space="preserve"> </w:t>
       </w:r>
       <w:r>
-        <w:t xml:space="preserve">R package from the console. It may take a few minutes to download and compile (~150MB)</w:t>
+        <w:t xml:space="preserve">R package from the console and run</w:t>
+      </w:r>
+      <w:r>
+        <w:t xml:space="preserve"> </w:t>
+      </w:r>
+      <w:r>
+        <w:rPr>
+          <w:rStyle w:val="VerbatimChar"/>
+        </w:rPr>
+        <w:t xml:space="preserve">install_tinytex()</w:t>
+      </w:r>
+      <w:r>
+        <w:t xml:space="preserve">. It may take a few minutes to download and compile (~150MB).</w:t>
       </w:r>
     </w:p>
     <w:p>
@@ -1018,7 +1040,7 @@
     </w:p>
     <w:p>
       <w:pPr>
-        <w:pStyle w:val="Heading1"/>
+        <w:pStyle w:val="Heading2"/>
       </w:pPr>
       <w:bookmarkStart w:id="30" w:name="latex-template"/>
       <w:r>
@@ -1218,24 +1240,12 @@
         </w:numPr>
       </w:pPr>
       <w:r>
-        <w:t xml:space="preserve">Using this (sligthly modified) template, I am writing</w:t>
+        <w:t xml:space="preserve">For example, using this (sligthly modified) template, I am writing my first</w:t>
       </w:r>
       <w:r>
         <w:t xml:space="preserve"> </w:t>
       </w:r>
       <w:hyperlink r:id="rId34">
-        <w:r>
-          <w:rPr>
-            <w:rStyle w:val="Hyperlink"/>
-          </w:rPr>
-          <w:t xml:space="preserve">my first</w:t>
-        </w:r>
-        <w:r>
-          <w:rPr>
-            <w:rStyle w:val="Hyperlink"/>
-          </w:rPr>
-          <w:t xml:space="preserve"> </w:t>
-        </w:r>
         <w:r>
           <w:rPr>
             <w:i/>
@@ -1359,7 +1369,7 @@
         </w:numPr>
       </w:pPr>
       <w:r>
-        <w:t xml:space="preserve">Using this template, I re-wrote my</w:t>
+        <w:t xml:space="preserve">For example, using this template, I re-wrote my</w:t>
       </w:r>
       <w:r>
         <w:t xml:space="preserve"> </w:t>
@@ -1453,7 +1463,7 @@
         </w:numPr>
       </w:pPr>
       <w:r>
-        <w:t xml:space="preserve">Download template and add it to the header. Not however that you should download or at least take a look at the</w:t>
+        <w:t xml:space="preserve">Download and save template. Refer to it in the header. (Note however that you should download or at least take a look at the</w:t>
       </w:r>
       <w:r>
         <w:t xml:space="preserve"> </w:t>
@@ -1466,21 +1476,12 @@
           </w:rPr>
           <w:t xml:space="preserve">.Rmd</w:t>
         </w:r>
-        <w:r>
-          <w:rPr>
-            <w:rStyle w:val="Hyperlink"/>
-          </w:rPr>
-          <w:t xml:space="preserve"> </w:t>
-        </w:r>
-        <w:r>
-          <w:rPr>
-            <w:rStyle w:val="Hyperlink"/>
-          </w:rPr>
-          <w:t xml:space="preserve">to see options</w:t>
-        </w:r>
       </w:hyperlink>
       <w:r>
-        <w:t xml:space="preserve">, and</w:t>
+        <w:t xml:space="preserve"> </w:t>
+      </w:r>
+      <w:r>
+        <w:t xml:space="preserve">to see options available, and</w:t>
       </w:r>
       <w:r>
         <w:t xml:space="preserve"> </w:t>
@@ -1493,125 +1494,138 @@
           </w:rPr>
           <w:t xml:space="preserve">.pdf</w:t>
         </w:r>
-        <w:r>
-          <w:rPr>
-            <w:rStyle w:val="Hyperlink"/>
-          </w:rPr>
-          <w:t xml:space="preserve"> </w:t>
-        </w:r>
-        <w:r>
-          <w:rPr>
-            <w:rStyle w:val="Hyperlink"/>
-          </w:rPr>
-          <w:t xml:space="preserve">to see output</w:t>
-        </w:r>
       </w:hyperlink>
       <w:r>
+        <w:t xml:space="preserve"> </w:t>
+      </w:r>
+      <w:r>
+        <w:t xml:space="preserve">to see output.)</w:t>
+      </w:r>
+    </w:p>
+    <w:p>
+      <w:pPr>
+        <w:pStyle w:val="SourceCode"/>
+      </w:pPr>
+      <w:r>
+        <w:rPr>
+          <w:rStyle w:val="NormalTok"/>
+        </w:rPr>
+        <w:t xml:space="preserve">--- </w:t>
+      </w:r>
+      <w:r>
+        <w:br w:type="textWrapping"/>
+      </w:r>
+      <w:r>
+        <w:rPr>
+          <w:rStyle w:val="NormalTok"/>
+        </w:rPr>
+        <w:t xml:space="preserve">output:  </w:t>
+      </w:r>
+      <w:r>
+        <w:br w:type="textWrapping"/>
+      </w:r>
+      <w:r>
+        <w:rPr>
+          <w:rStyle w:val="NormalTok"/>
+        </w:rPr>
+        <w:t xml:space="preserve">  pdf_document:  </w:t>
+      </w:r>
+      <w:r>
+        <w:br w:type="textWrapping"/>
+      </w:r>
+      <w:r>
+        <w:rPr>
+          <w:rStyle w:val="NormalTok"/>
+        </w:rPr>
+        <w:t xml:space="preserve">   keep_tex: true  </w:t>
+      </w:r>
+      <w:r>
+        <w:br w:type="textWrapping"/>
+      </w:r>
+      <w:r>
+        <w:rPr>
+          <w:rStyle w:val="NormalTok"/>
+        </w:rPr>
+        <w:t xml:space="preserve">   fig_caption: true  </w:t>
+      </w:r>
+      <w:r>
+        <w:br w:type="textWrapping"/>
+      </w:r>
+      <w:r>
+        <w:rPr>
+          <w:rStyle w:val="NormalTok"/>
+        </w:rPr>
+        <w:t xml:space="preserve">   latex_engine: pdflatex  </w:t>
+      </w:r>
+      <w:r>
+        <w:br w:type="textWrapping"/>
+      </w:r>
+      <w:r>
+        <w:rPr>
+          <w:rStyle w:val="NormalTok"/>
+        </w:rPr>
+        <w:t xml:space="preserve">   template: ../reference_material/svm-latex-ms.tex        </w:t>
+      </w:r>
+      <w:r>
+        <w:br w:type="textWrapping"/>
+      </w:r>
+      <w:r>
+        <w:rPr>
+          <w:rStyle w:val="NormalTok"/>
+        </w:rPr>
+        <w:t xml:space="preserve">title: "**This is my first Rmarkdown manuscript**  </w:t>
+      </w:r>
+      <w:r>
+        <w:br w:type="textWrapping"/>
+      </w:r>
+      <w:r>
+        <w:rPr>
+          <w:rStyle w:val="NormalTok"/>
+        </w:rPr>
+        <w:t xml:space="preserve">#many more options can go here which will be using by pdflatex.</w:t>
+      </w:r>
+      <w:r>
+        <w:br w:type="textWrapping"/>
+      </w:r>
+      <w:r>
+        <w:rPr>
+          <w:rStyle w:val="NormalTok"/>
+        </w:rPr>
+        <w:t xml:space="preserve">---   </w:t>
+      </w:r>
+    </w:p>
+    <w:p>
+      <w:pPr>
+        <w:numPr>
+          <w:numId w:val="1012"/>
+          <w:ilvl w:val="0"/>
+        </w:numPr>
+      </w:pPr>
+      <w:r>
+        <w:t xml:space="preserve">You should know have all the tools to generate your fully reproducible manuscripts in</w:t>
+      </w:r>
+      <w:r>
+        <w:t xml:space="preserve"> </w:t>
+      </w:r>
+      <w:r>
+        <w:rPr>
+          <w:rStyle w:val="VerbatimChar"/>
+        </w:rPr>
+        <w:t xml:space="preserve">R</w:t>
+      </w:r>
+      <w:r>
         <w:t xml:space="preserve">.</w:t>
       </w:r>
     </w:p>
     <w:p>
       <w:pPr>
-        <w:pStyle w:val="SourceCode"/>
-      </w:pPr>
-      <w:r>
-        <w:rPr>
-          <w:rStyle w:val="NormalTok"/>
-        </w:rPr>
-        <w:t xml:space="preserve">--- </w:t>
-      </w:r>
-      <w:r>
-        <w:br w:type="textWrapping"/>
-      </w:r>
-      <w:r>
-        <w:rPr>
-          <w:rStyle w:val="NormalTok"/>
-        </w:rPr>
-        <w:t xml:space="preserve">output:  </w:t>
-      </w:r>
-      <w:r>
-        <w:br w:type="textWrapping"/>
-      </w:r>
-      <w:r>
-        <w:rPr>
-          <w:rStyle w:val="NormalTok"/>
-        </w:rPr>
-        <w:t xml:space="preserve">  pdf_document:  </w:t>
-      </w:r>
-      <w:r>
-        <w:br w:type="textWrapping"/>
-      </w:r>
-      <w:r>
-        <w:rPr>
-          <w:rStyle w:val="NormalTok"/>
-        </w:rPr>
-        <w:t xml:space="preserve">   keep_tex: true  </w:t>
-      </w:r>
-      <w:r>
-        <w:br w:type="textWrapping"/>
-      </w:r>
-      <w:r>
-        <w:rPr>
-          <w:rStyle w:val="NormalTok"/>
-        </w:rPr>
-        <w:t xml:space="preserve">   fig_caption: true  </w:t>
-      </w:r>
-      <w:r>
-        <w:br w:type="textWrapping"/>
-      </w:r>
-      <w:r>
-        <w:rPr>
-          <w:rStyle w:val="NormalTok"/>
-        </w:rPr>
-        <w:t xml:space="preserve">   latex_engine: pdflatex  </w:t>
-      </w:r>
-      <w:r>
-        <w:br w:type="textWrapping"/>
-      </w:r>
-      <w:r>
-        <w:rPr>
-          <w:rStyle w:val="NormalTok"/>
-        </w:rPr>
-        <w:t xml:space="preserve">   template: ../reference_material/svm-latex-ms.tex        </w:t>
-      </w:r>
-      <w:r>
-        <w:br w:type="textWrapping"/>
-      </w:r>
-      <w:r>
-        <w:rPr>
-          <w:rStyle w:val="NormalTok"/>
-        </w:rPr>
-        <w:t xml:space="preserve">title: "**This is my first Rmarkdown manuscript**  </w:t>
-      </w:r>
-      <w:r>
-        <w:br w:type="textWrapping"/>
-      </w:r>
-      <w:r>
-        <w:rPr>
-          <w:rStyle w:val="NormalTok"/>
-        </w:rPr>
-        <w:t xml:space="preserve">#many more options can go here which will be using by pdflatex.</w:t>
-      </w:r>
-      <w:r>
-        <w:br w:type="textWrapping"/>
-      </w:r>
-      <w:r>
-        <w:rPr>
-          <w:rStyle w:val="NormalTok"/>
-        </w:rPr>
-        <w:t xml:space="preserve">---   </w:t>
-      </w:r>
-    </w:p>
-    <w:p>
-      <w:pPr>
-        <w:pStyle w:val="Compact"/>
         <w:numPr>
           <w:numId w:val="1012"/>
           <w:ilvl w:val="0"/>
         </w:numPr>
       </w:pPr>
       <w:r>
-        <w:t xml:space="preserve">You should know have all the tools to generate your fully reproducible manuscripts from</w:t>
+        <w:t xml:space="preserve">The only real objection I see in formatting manuscript this way is integrating comments from co-authors who do not use</w:t>
       </w:r>
       <w:r>
         <w:t xml:space="preserve"> </w:t>
@@ -1623,18 +1637,6 @@
         <w:t xml:space="preserve">R</w:t>
       </w:r>
       <w:r>
-        <w:t xml:space="preserve">. The only objection I see is formatting manuscript this way is integrating comments from co-authors who do not use</w:t>
-      </w:r>
-      <w:r>
-        <w:t xml:space="preserve"> </w:t>
-      </w:r>
-      <w:r>
-        <w:rPr>
-          <w:rStyle w:val="VerbatimChar"/>
-        </w:rPr>
-        <w:t xml:space="preserve">R</w:t>
-      </w:r>
-      <w:r>
         <w:t xml:space="preserve">,</w:t>
       </w:r>
       <w:r>
@@ -1679,7 +1681,7 @@
     </w:p>
     <w:p>
       <w:pPr>
-        <w:pStyle w:val="Heading1"/>
+        <w:pStyle w:val="Heading2"/>
       </w:pPr>
       <w:bookmarkStart w:id="41" w:name="exercice-2"/>
       <w:r>
@@ -1858,7 +1860,7 @@
         </w:numPr>
       </w:pPr>
       <w:r>
-        <w:t xml:space="preserve">Some templates may be slower to render, depending on what</w:t>
+        <w:t xml:space="preserve">Some templates may be slower to render (e.g PNAS), depending on what</w:t>
       </w:r>
       <w:r>
         <w:t xml:space="preserve"> </w:t>
@@ -1873,7 +1875,7 @@
         <w:t xml:space="preserve"> </w:t>
       </w:r>
       <w:r>
-        <w:t xml:space="preserve">package they depend on and need to be downloaded (e.g PNAS).</w:t>
+        <w:t xml:space="preserve">package they depend on and need to be downloaded.</w:t>
       </w:r>
     </w:p>
     <w:p>
@@ -1963,13 +1965,15 @@
       <w:r>
         <w:t xml:space="preserve">You can also generate Powerpoint-like presentations.</w:t>
       </w:r>
-      <w:r>
-        <w:t xml:space="preserve"> </w:t>
-      </w:r>
+    </w:p>
+    <w:p>
+      <w:pPr>
+        <w:pStyle w:val="FirstParagraph"/>
+      </w:pPr>
       <w:r>
         <w:drawing>
           <wp:inline>
-            <wp:extent cx="3810000" cy="2733940"/>
+            <wp:extent cx="5334000" cy="3827517"/>
             <wp:effectExtent b="0" l="0" r="0" t="0"/>
             <wp:docPr descr="" title="" id="1" name="Picture"/>
             <a:graphic>
@@ -1990,7 +1994,7 @@
                   <pic:spPr bwMode="auto">
                     <a:xfrm>
                       <a:off x="0" y="0"/>
-                      <a:ext cx="3810000" cy="2733940"/>
+                      <a:ext cx="5334000" cy="3827517"/>
                     </a:xfrm>
                     <a:prstGeom prst="rect">
                       <a:avLst/>
@@ -2107,7 +2111,7 @@
                     </pic:cNvPicPr>
                   </pic:nvPicPr>
                   <pic:blipFill>
-                    <a:blip r:embed="rId26"/>
+                    <a:blip r:embed="rId25"/>
                     <a:stretch>
                       <a:fillRect/>
                     </a:stretch>
@@ -2172,7 +2176,7 @@
         <w:t xml:space="preserve"> </w:t>
       </w:r>
       <w:r>
-        <w:t xml:space="preserve">file.</w:t>
+        <w:t xml:space="preserve">file via overleaf platform.</w:t>
       </w:r>
     </w:p>
     <w:p>
@@ -2797,7 +2801,7 @@
     </w:p>
     <w:p>
       <w:pPr>
-        <w:pStyle w:val="Heading1"/>
+        <w:pStyle w:val="Heading2"/>
       </w:pPr>
       <w:bookmarkStart w:id="63" w:name="exercice-3"/>
       <w:r>

</xml_diff>